<commit_message>
some data from emo
</commit_message>
<xml_diff>
--- a/Нов Microsoft Office Word Document.docx
+++ b/Нов Microsoft Office Word Document.docx
@@ -12,20 +12,7 @@
         <w:rPr>
           <w:lang w:val="en-US"/>
         </w:rPr>
-        <w:t>HI pesho! Wats up ?</w:t>
-      </w:r>
-    </w:p>
-    <w:p>
-      <w:pPr>
-        <w:rPr>
-          <w:lang w:val="en-US"/>
-        </w:rPr>
-      </w:pPr>
-      <w:r>
-        <w:rPr>
-          <w:lang w:val="en-US"/>
-        </w:rPr>
-        <w:t>I still wait for your code!</w:t>
+        <w:t>!!!!!!!!!!!!!!!!!!!!!!!!!!!!!!!!!!!!!!!!!!!!!!!!</w:t>
       </w:r>
     </w:p>
     <w:sectPr>
@@ -197,6 +184,7 @@
   <w:style w:type="paragraph" w:default="1" w:styleId="Normal">
     <w:name w:val="Normal"/>
     <w:qFormat/>
+    <w:rsid w:val="00DF5C6F"/>
   </w:style>
   <w:style w:type="character" w:default="1" w:styleId="DefaultParagraphFont">
     <w:name w:val="Default Paragraph Font"/>

</xml_diff>